<commit_message>
Subindo a ver~sao final da documentação e ppt da apresentação
</commit_message>
<xml_diff>
--- a/Diablando-A-Temporada.docx
+++ b/Diablando-A-Temporada.docx
@@ -1181,20 +1181,38 @@
     </w:p>
     <w:p>
       <w:pPr>
+        <w:pStyle w:val="Ttulo1"/>
         <w:ind w:firstLine="708"/>
         <w:rPr>
-          <w:rFonts w:ascii="Arial" w:hAnsi="Arial" w:cs="Arial"/>
+          <w:rFonts w:ascii="Arial" w:eastAsiaTheme="minorHAnsi" w:hAnsi="Arial" w:cs="Arial"/>
+          <w:b w:val="0"/>
+          <w:bCs w:val="0"/>
+          <w:color w:val="595959" w:themeColor="text1" w:themeTint="A6"/>
           <w:sz w:val="24"/>
           <w:szCs w:val="24"/>
         </w:rPr>
       </w:pPr>
       <w:r>
         <w:rPr>
-          <w:rFonts w:ascii="Arial" w:hAnsi="Arial" w:cs="Arial"/>
+          <w:rFonts w:ascii="Arial" w:eastAsiaTheme="minorHAnsi" w:hAnsi="Arial" w:cs="Arial"/>
+          <w:b w:val="0"/>
+          <w:bCs w:val="0"/>
+          <w:color w:val="595959" w:themeColor="text1" w:themeTint="A6"/>
           <w:sz w:val="24"/>
           <w:szCs w:val="24"/>
         </w:rPr>
-        <w:t>O objetivo do site é gerar um maior contato com os jogadores ativos de diablo 3, por mais que o jogo tenha mais de 10 anos ele ainda conta com uma comunidade muito ativa e sempre lançando conteúdo novo</w:t>
+        <w:t>O objetivo principal do site é fornecer uma plataforma centralizada e acessível para os fãs de Diablo 3 se conectarem, trocarem conhecimentos e experiências, e se envolverem em discussões e atividades relacionadas ao jogo. O site deve ser um espaço acolhedor e informativo para jogadores de todos os níveis, desde iniciantes até jogadores avançados</w:t>
+      </w:r>
+      <w:r>
+        <w:rPr>
+          <w:rFonts w:ascii="Arial" w:eastAsiaTheme="minorHAnsi" w:hAnsi="Arial" w:cs="Arial"/>
+          <w:b w:val="0"/>
+          <w:bCs w:val="0"/>
+          <w:color w:val="595959" w:themeColor="text1" w:themeTint="A6"/>
+          <w:sz w:val="24"/>
+          <w:szCs w:val="24"/>
+        </w:rPr>
+        <w:t>.</w:t>
       </w:r>
     </w:p>
     <w:p>
@@ -1347,6 +1365,7 @@
           <w:rFonts w:ascii="Arial" w:hAnsi="Arial" w:cs="Arial"/>
           <w:sz w:val="24"/>
           <w:szCs w:val="24"/>
+          <w:u w:val="single"/>
         </w:rPr>
       </w:pPr>
     </w:p>
@@ -1369,32 +1388,18 @@
           <w:sz w:val="24"/>
           <w:szCs w:val="24"/>
         </w:rPr>
-        <w:t>Plataforma Online Integrada - O projeto visa criar uma plataforma online integrada que ofereça recursos e funcionalidades específicas para a comunidade de Diablo III. Isso pode incluir fóruns de discussão, chat em tempo real, guias e tutoriais, compartilhamento de builds e equipamento</w:t>
+        <w:t>Conteúdo abrangente e atualizado: O site deve oferecer um conteúdo rico e atualizado sobre Diablo 3, incluindo guias, dicas, notícias, atualizações do jogo, informações sobre personagens, builds, estratégias de jogo e outros recursos relevantes. O objetivo é fornecer aos usuários acesso a informações completas e confiáveis para melhorar sua experiência de jogo.</w:t>
       </w:r>
-      <w:r>
+    </w:p>
+    <w:p>
+      <w:pPr>
+        <w:pStyle w:val="PargrafodaLista"/>
         <w:rPr>
           <w:rFonts w:ascii="Arial" w:hAnsi="Arial" w:cs="Arial"/>
           <w:sz w:val="24"/>
           <w:szCs w:val="24"/>
         </w:rPr>
-        <w:t>s</w:t>
-      </w:r>
-      <w:r>
-        <w:rPr>
-          <w:rFonts w:ascii="Arial" w:hAnsi="Arial" w:cs="Arial"/>
-          <w:sz w:val="24"/>
-          <w:szCs w:val="24"/>
-        </w:rPr>
-        <w:t>. A plataforma servirá como um ponto central para os jogadores de Diablo III se conectarem, compartilharem conhecimentos e experiências, e formarem laços dentro da comunidade</w:t>
-      </w:r>
-      <w:r>
-        <w:rPr>
-          <w:rFonts w:ascii="Arial" w:hAnsi="Arial" w:cs="Arial"/>
-          <w:sz w:val="24"/>
-          <w:szCs w:val="24"/>
-        </w:rPr>
-        <w:t>.</w:t>
-      </w:r>
+      </w:pPr>
     </w:p>
     <w:p>
       <w:pPr>
@@ -1425,8 +1430,62 @@
           <w:sz w:val="24"/>
           <w:szCs w:val="24"/>
         </w:rPr>
-        <w:t>Conteúdo e Atualizações Relevantes - O projeto se compromete a fornecer regularmente conteúdo relevante e atualizações relacionadas a Diablo III. Isso pode incluir notícias sobre atualizações do jogo, novas expansões, ajustes de balanceamento, eventos sazonais, lançamento de novos modos de jogo ou personagens, entre outros.</w:t>
+        <w:t>Comunicação e interação: O site deve promover a interação entre os membros da comunidade, oferecendo recursos como fóruns de discussão, chat em tempo real, grupos de jogadores, sistema de mensagens privadas e outras ferramentas de comunicação. A interação entre os jogadores é fundamental para criar um senso de comunidade e compartilhamento de conhecimento</w:t>
       </w:r>
+      <w:r>
+        <w:rPr>
+          <w:rFonts w:ascii="Arial" w:hAnsi="Arial" w:cs="Arial"/>
+          <w:sz w:val="24"/>
+          <w:szCs w:val="24"/>
+        </w:rPr>
+        <w:t>s.</w:t>
+      </w:r>
+    </w:p>
+    <w:p>
+      <w:pPr>
+        <w:pStyle w:val="PargrafodaLista"/>
+        <w:rPr>
+          <w:rFonts w:ascii="Arial" w:hAnsi="Arial" w:cs="Arial"/>
+          <w:sz w:val="24"/>
+          <w:szCs w:val="24"/>
+        </w:rPr>
+      </w:pPr>
+    </w:p>
+    <w:p>
+      <w:pPr>
+        <w:pStyle w:val="PargrafodaLista"/>
+        <w:numPr>
+          <w:ilvl w:val="0"/>
+          <w:numId w:val="15"/>
+        </w:numPr>
+        <w:rPr>
+          <w:rFonts w:ascii="Arial" w:hAnsi="Arial" w:cs="Arial"/>
+          <w:sz w:val="24"/>
+          <w:szCs w:val="24"/>
+        </w:rPr>
+      </w:pPr>
+      <w:r>
+        <w:rPr>
+          <w:rFonts w:ascii="Arial" w:hAnsi="Arial" w:cs="Arial"/>
+          <w:sz w:val="24"/>
+          <w:szCs w:val="24"/>
+        </w:rPr>
+        <w:t>Ambiente inclusivo e respeitoso: Uma das premissas mais importantes é criar um ambiente inclusivo, respeitoso e livre de discriminação, onde todos os membros da comunidade se sintam bem-vindos e confortáveis para participar. Regras claras de conduta devem ser estabelecidas e medidas devem ser tomadas para evitar comportamentos inadequados, assédio ou qualquer forma de discriminação. O objetivo é criar uma comunidade saudável e amigável, onde os jogadores possam interagir de maneira positiva.</w:t>
+      </w:r>
+    </w:p>
+    <w:p>
+      <w:pPr>
+        <w:pStyle w:val="PargrafodaLista"/>
+        <w:numPr>
+          <w:ilvl w:val="0"/>
+          <w:numId w:val="15"/>
+        </w:numPr>
+        <w:rPr>
+          <w:rFonts w:ascii="Arial" w:hAnsi="Arial" w:cs="Arial"/>
+          <w:sz w:val="24"/>
+          <w:szCs w:val="24"/>
+        </w:rPr>
+      </w:pPr>
     </w:p>
     <w:p>
       <w:pPr>
@@ -4325,6 +4384,19 @@
 </file>
 
 <file path=customXml/item3.xml><?xml version="1.0" encoding="utf-8"?>
+<?mso-contentType ?>
+<FormTemplates xmlns="http://schemas.microsoft.com/sharepoint/v3/contenttype/forms">
+  <Display>DocumentLibraryForm</Display>
+  <Edit>DocumentLibraryForm</Edit>
+  <New>DocumentLibraryForm</New>
+</FormTemplates>
+</file>
+
+<file path=customXml/item4.xml><?xml version="1.0" encoding="utf-8"?>
+<b:Sources xmlns:b="http://schemas.openxmlformats.org/officeDocument/2006/bibliography" xmlns="http://schemas.openxmlformats.org/officeDocument/2006/bibliography" SelectedStyle="\APASixthEditionOfficeOnline.xsl" StyleName="APA" Version="6"/>
+</file>
+
+<file path=customXml/item5.xml><?xml version="1.0" encoding="utf-8"?>
 <ct:contentTypeSchema xmlns:ct="http://schemas.microsoft.com/office/2006/metadata/contentType" xmlns:ma="http://schemas.microsoft.com/office/2006/metadata/properties/metaAttributes" ct:_="" ma:_="" ma:contentTypeName="Documento" ma:contentTypeID="0x0101007F8ECE7139958D46ABEDA89D12B90CBF" ma:contentTypeVersion="12" ma:contentTypeDescription="Crie um novo documento." ma:contentTypeScope="" ma:versionID="504e4214042ae000646439f7e69e4742">
   <xsd:schema xmlns:xsd="http://www.w3.org/2001/XMLSchema" xmlns:xs="http://www.w3.org/2001/XMLSchema" xmlns:p="http://schemas.microsoft.com/office/2006/metadata/properties" xmlns:ns2="0a53ad5e-08cc-4fba-9df9-747b79db3e02" xmlns:ns3="99f50afe-28e2-457c-9852-048361d66aad" targetNamespace="http://schemas.microsoft.com/office/2006/metadata/properties" ma:root="true" ma:fieldsID="858e620b6131f334f565d79b87bb2368" ns2:_="" ns3:_="">
     <xsd:import namespace="0a53ad5e-08cc-4fba-9df9-747b79db3e02"/>
@@ -4519,19 +4591,6 @@
 </ct:contentTypeSchema>
 </file>
 
-<file path=customXml/item4.xml><?xml version="1.0" encoding="utf-8"?>
-<b:Sources xmlns:b="http://schemas.openxmlformats.org/officeDocument/2006/bibliography" xmlns="http://schemas.openxmlformats.org/officeDocument/2006/bibliography" SelectedStyle="\APASixthEditionOfficeOnline.xsl" StyleName="APA" Version="6"/>
-</file>
-
-<file path=customXml/item5.xml><?xml version="1.0" encoding="utf-8"?>
-<?mso-contentType ?>
-<FormTemplates xmlns="http://schemas.microsoft.com/sharepoint/v3/contenttype/forms">
-  <Display>DocumentLibraryForm</Display>
-  <Edit>DocumentLibraryForm</Edit>
-  <New>DocumentLibraryForm</New>
-</FormTemplates>
-</file>
-
 <file path=customXml/itemProps1.xml><?xml version="1.0" encoding="utf-8"?>
 <ds:datastoreItem xmlns:ds="http://schemas.openxmlformats.org/officeDocument/2006/customXml" ds:itemID="{55AF091B-3C7A-41E3-B477-F2FDAA23CFDA}">
   <ds:schemaRefs>
@@ -4552,6 +4611,22 @@
 </file>
 
 <file path=customXml/itemProps3.xml><?xml version="1.0" encoding="utf-8"?>
+<ds:datastoreItem xmlns:ds="http://schemas.openxmlformats.org/officeDocument/2006/customXml" ds:itemID="{B52C9AD5-4F18-4494-A12B-C11EA8399E21}">
+  <ds:schemaRefs>
+    <ds:schemaRef ds:uri="http://schemas.microsoft.com/sharepoint/v3/contenttype/forms"/>
+  </ds:schemaRefs>
+</ds:datastoreItem>
+</file>
+
+<file path=customXml/itemProps4.xml><?xml version="1.0" encoding="utf-8"?>
+<ds:datastoreItem xmlns:ds="http://schemas.openxmlformats.org/officeDocument/2006/customXml" ds:itemID="{43C36E59-8586-4352-8310-158AD4E65655}">
+  <ds:schemaRefs>
+    <ds:schemaRef ds:uri="http://schemas.openxmlformats.org/officeDocument/2006/bibliography"/>
+  </ds:schemaRefs>
+</ds:datastoreItem>
+</file>
+
+<file path=customXml/itemProps5.xml><?xml version="1.0" encoding="utf-8"?>
 <ds:datastoreItem xmlns:ds="http://schemas.openxmlformats.org/officeDocument/2006/customXml" ds:itemID="{8B299A9B-9EFB-406E-955B-E4E23C7F5805}">
   <ds:schemaRefs>
     <ds:schemaRef ds:uri="http://schemas.microsoft.com/office/2006/metadata/contentType"/>
@@ -4568,20 +4643,4 @@
     <ds:schemaRef ds:uri="http://schemas.microsoft.com/internal/obd"/>
   </ds:schemaRefs>
 </ds:datastoreItem>
-</file>
-
-<file path=customXml/itemProps4.xml><?xml version="1.0" encoding="utf-8"?>
-<ds:datastoreItem xmlns:ds="http://schemas.openxmlformats.org/officeDocument/2006/customXml" ds:itemID="{43C36E59-8586-4352-8310-158AD4E65655}">
-  <ds:schemaRefs>
-    <ds:schemaRef ds:uri="http://schemas.openxmlformats.org/officeDocument/2006/bibliography"/>
-  </ds:schemaRefs>
-</ds:datastoreItem>
-</file>
-
-<file path=customXml/itemProps5.xml><?xml version="1.0" encoding="utf-8"?>
-<ds:datastoreItem xmlns:ds="http://schemas.openxmlformats.org/officeDocument/2006/customXml" ds:itemID="{B52C9AD5-4F18-4494-A12B-C11EA8399E21}">
-  <ds:schemaRefs>
-    <ds:schemaRef ds:uri="http://schemas.microsoft.com/sharepoint/v3/contenttype/forms"/>
-  </ds:schemaRefs>
-</ds:datastoreItem>
 </file>
</xml_diff>